<commit_message>
Ikke funktionelle krav opdateret
</commit_message>
<xml_diff>
--- a/Krav Udkast.docx
+++ b/Krav Udkast.docx
@@ -4,7 +4,19 @@
   <w:body>
     <w:p>
       <w:r>
-        <w:t>Krav</w:t>
+        <w:t>FURPS+</w:t>
+      </w:r>
+    </w:p>
+    <w:p/>
+    <w:p>
+      <w:r>
+        <w:rPr>
+          <w:lang w:val="en-US"/>
+        </w:rPr>
+        <w:t>Functionality</w:t>
+      </w:r>
+      <w:r>
+        <w:t xml:space="preserve"> </w:t>
       </w:r>
     </w:p>
     <w:p>
@@ -67,10 +79,21 @@
         <w:t>signalet me</w:t>
       </w:r>
       <w:r>
-        <w:t>d det indbyggede analoge filter</w:t>
-      </w:r>
-      <w:r>
-        <w:t xml:space="preserve"> (INDSÆT VÆRDI)</w:t>
+        <w:t xml:space="preserve">d det indbyggede analoge </w:t>
+      </w:r>
+      <w:proofErr w:type="spellStart"/>
+      <w:r>
+        <w:t>antialiaserings</w:t>
+      </w:r>
+      <w:proofErr w:type="spellEnd"/>
+      <w:r>
+        <w:t xml:space="preserve"> </w:t>
+      </w:r>
+      <w:r>
+        <w:t>filter</w:t>
+      </w:r>
+      <w:r>
+        <w:t xml:space="preserve"> med en båndbredde på 50 Hz </w:t>
       </w:r>
     </w:p>
     <w:p>
@@ -149,9 +172,6 @@
       <w:r>
         <w:t>(M) Programmet skal kunne filtrere blodtrykket via et digitalt filter</w:t>
       </w:r>
-      <w:r>
-        <w:t xml:space="preserve"> (INDSÆT VÆRDI)</w:t>
-      </w:r>
     </w:p>
     <w:p>
       <w:pPr>
@@ -172,7 +192,7 @@
         <w:t>s til og fra</w:t>
       </w:r>
       <w:r>
-        <w:t xml:space="preserve"> (På en knap?)</w:t>
+        <w:t xml:space="preserve"> på en knap</w:t>
       </w:r>
     </w:p>
     <w:p>
@@ -193,9 +213,6 @@
       <w:r>
         <w:t xml:space="preserve"> og diastolisk blodtryk med tal</w:t>
       </w:r>
-      <w:r>
-        <w:t xml:space="preserve"> (farve, størrelse)</w:t>
-      </w:r>
     </w:p>
     <w:p>
       <w:pPr>
@@ -220,10 +237,32 @@
         <w:spacing w:after="0"/>
       </w:pPr>
       <w:r>
-        <w:t>(S) Programmet bør kunne give alarm, hvis blodtrykket overstiger XX grænseværdi</w:t>
-      </w:r>
-      <w:r>
-        <w:t>er</w:t>
+        <w:t>(S) Programmet bør kunne give alarm</w:t>
+      </w:r>
+      <w:r>
+        <w:t>, hvis</w:t>
+      </w:r>
+      <w:r>
+        <w:t xml:space="preserve"> det systoliske blodtryk overstiger 140</w:t>
+      </w:r>
+      <w:r>
+        <w:t xml:space="preserve"> </w:t>
+      </w:r>
+      <w:proofErr w:type="spellStart"/>
+      <w:r>
+        <w:t>mmHg</w:t>
+      </w:r>
+      <w:proofErr w:type="spellEnd"/>
+      <w:r>
+        <w:t xml:space="preserve"> eller falder under 100 </w:t>
+      </w:r>
+      <w:proofErr w:type="spellStart"/>
+      <w:r>
+        <w:t>mmHg</w:t>
+      </w:r>
+      <w:proofErr w:type="spellEnd"/>
+      <w:r>
+        <w:t xml:space="preserve">. </w:t>
       </w:r>
     </w:p>
     <w:p>
@@ -236,31 +275,331 @@
         <w:spacing w:after="0"/>
       </w:pPr>
       <w:r>
+        <w:t xml:space="preserve">(S) Programmet bør kunne give alarm, hvis det diastoliske blodtryk overstiger 90 </w:t>
+      </w:r>
+      <w:proofErr w:type="spellStart"/>
+      <w:r>
+        <w:t>mmHg</w:t>
+      </w:r>
+      <w:proofErr w:type="spellEnd"/>
+      <w:r>
+        <w:t xml:space="preserve"> </w:t>
+      </w:r>
+      <w:r>
+        <w:t xml:space="preserve">eller falder under </w:t>
+      </w:r>
+    </w:p>
+    <w:p>
+      <w:pPr>
+        <w:pStyle w:val="Listeafsnit"/>
+        <w:numPr>
+          <w:ilvl w:val="0"/>
+          <w:numId w:val="1"/>
+        </w:numPr>
+        <w:spacing w:after="0"/>
+      </w:pPr>
+      <w:r>
         <w:t>(C) Programmet kan</w:t>
       </w:r>
       <w:r>
         <w:t xml:space="preserve"> angive pulsslag m</w:t>
       </w:r>
       <w:r>
-        <w:t>ed bip-lyde</w:t>
-      </w:r>
-      <w:r>
-        <w:t xml:space="preserve"> (som har en frekvens på… og x antal ms)</w:t>
-      </w:r>
-    </w:p>
-    <w:p>
-      <w:pPr>
-        <w:spacing w:after="0"/>
-        <w:ind w:left="360"/>
-      </w:pPr>
-    </w:p>
-    <w:p>
-      <w:pPr>
-        <w:spacing w:after="0"/>
-        <w:ind w:left="360"/>
-      </w:pPr>
+        <w:t xml:space="preserve">ed </w:t>
+      </w:r>
+      <w:proofErr w:type="spellStart"/>
+      <w:r>
+        <w:t>bip-lyde</w:t>
+      </w:r>
+      <w:proofErr w:type="spellEnd"/>
+      <w:r>
+        <w:t xml:space="preserve"> </w:t>
+      </w:r>
+      <w:r>
+        <w:t xml:space="preserve">med varighed af 100ms og en frekvens </w:t>
+      </w:r>
+      <w:r>
+        <w:t>på 850 Hz</w:t>
+      </w:r>
+    </w:p>
+    <w:p>
+      <w:pPr>
+        <w:spacing w:after="0"/>
+      </w:pPr>
+    </w:p>
+    <w:p>
+      <w:pPr>
+        <w:spacing w:after="0"/>
+      </w:pPr>
+    </w:p>
+    <w:p>
+      <w:pPr>
+        <w:spacing w:after="0"/>
+        <w:rPr>
+          <w:lang w:val="en-US"/>
+        </w:rPr>
+      </w:pPr>
+      <w:r>
+        <w:rPr>
+          <w:lang w:val="en-US"/>
+        </w:rPr>
+        <w:t>Usability</w:t>
+      </w:r>
+    </w:p>
+    <w:p>
+      <w:pPr>
+        <w:pStyle w:val="Listeafsnit"/>
+        <w:numPr>
+          <w:ilvl w:val="0"/>
+          <w:numId w:val="2"/>
+        </w:numPr>
+        <w:spacing w:after="0"/>
+      </w:pPr>
+      <w:r>
+        <w:t>(M) Blodtrykstallene der udskrives på brugergrænsefladen er røde</w:t>
+      </w:r>
+    </w:p>
+    <w:p>
+      <w:pPr>
+        <w:pStyle w:val="Listeafsnit"/>
+        <w:numPr>
+          <w:ilvl w:val="0"/>
+          <w:numId w:val="2"/>
+        </w:numPr>
+        <w:spacing w:after="0"/>
+      </w:pPr>
+      <w:r>
+        <w:t>(S) Pulsmålingen skal udskrives på brugergrænsefladen med grønne tal</w:t>
+      </w:r>
+    </w:p>
+    <w:p>
+      <w:pPr>
+        <w:pStyle w:val="Listeafsnit"/>
+        <w:numPr>
+          <w:ilvl w:val="0"/>
+          <w:numId w:val="2"/>
+        </w:numPr>
+        <w:spacing w:after="0"/>
+      </w:pPr>
+      <w:r>
+        <w:t>(M) Brugeren skal kunne starte en måling maksimalt 20 sekunder</w:t>
+      </w:r>
+    </w:p>
+    <w:p>
+      <w:pPr>
+        <w:pStyle w:val="Listeafsnit"/>
+        <w:numPr>
+          <w:ilvl w:val="0"/>
+          <w:numId w:val="2"/>
+        </w:numPr>
+        <w:spacing w:after="0"/>
+      </w:pPr>
+      <w:r>
+        <w:t>Knapper??</w:t>
+      </w:r>
+    </w:p>
+    <w:p>
+      <w:pPr>
+        <w:pStyle w:val="Listeafsnit"/>
+        <w:numPr>
+          <w:ilvl w:val="0"/>
+          <w:numId w:val="2"/>
+        </w:numPr>
+        <w:spacing w:after="0"/>
+      </w:pPr>
+      <w:r>
+        <w:t>Billede af brugergrænsefladen indsættes</w:t>
+      </w:r>
+    </w:p>
+    <w:p>
+      <w:pPr>
+        <w:spacing w:after="0"/>
+      </w:pPr>
+    </w:p>
+    <w:p>
+      <w:pPr>
+        <w:spacing w:after="0"/>
+        <w:rPr>
+          <w:lang w:val="en-US"/>
+        </w:rPr>
+      </w:pPr>
+      <w:r>
+        <w:rPr>
+          <w:lang w:val="en-US"/>
+        </w:rPr>
+        <w:t xml:space="preserve">Reliability </w:t>
+      </w:r>
+    </w:p>
+    <w:p>
+      <w:pPr>
+        <w:pStyle w:val="Listeafsnit"/>
+        <w:numPr>
+          <w:ilvl w:val="0"/>
+          <w:numId w:val="2"/>
+        </w:numPr>
+        <w:spacing w:after="0"/>
+      </w:pPr>
+      <w:r>
+        <w:t xml:space="preserve">(M) Systemet </w:t>
+      </w:r>
+      <w:r>
+        <w:t xml:space="preserve">skal kunne kører uden fejl i </w:t>
+      </w:r>
+      <w:r>
+        <w:t>et år</w:t>
+      </w:r>
+    </w:p>
+    <w:p>
+      <w:pPr>
+        <w:pStyle w:val="Listeafsnit"/>
+        <w:numPr>
+          <w:ilvl w:val="0"/>
+          <w:numId w:val="2"/>
+        </w:numPr>
+        <w:spacing w:after="0"/>
+      </w:pPr>
+      <w:r>
+        <w:t>(M) Systemet skal have en ”</w:t>
+      </w:r>
+      <w:proofErr w:type="spellStart"/>
+      <w:r>
+        <w:t>mean</w:t>
+      </w:r>
+      <w:proofErr w:type="spellEnd"/>
+      <w:r>
+        <w:t xml:space="preserve"> time to </w:t>
+      </w:r>
+      <w:proofErr w:type="spellStart"/>
+      <w:r>
+        <w:t>restore</w:t>
+      </w:r>
+      <w:proofErr w:type="spellEnd"/>
+      <w:r>
+        <w:t xml:space="preserve">” på </w:t>
+      </w:r>
+      <w:r>
+        <w:t xml:space="preserve">højest </w:t>
+      </w:r>
+      <w:r>
+        <w:t>2</w:t>
+      </w:r>
+      <w:r>
+        <w:t>4</w:t>
+      </w:r>
+      <w:r>
+        <w:t xml:space="preserve"> </w:t>
+      </w:r>
+      <w:r>
+        <w:t>timer</w:t>
+      </w:r>
       <w:bookmarkStart w:id="0" w:name="_GoBack"/>
       <w:bookmarkEnd w:id="0"/>
+    </w:p>
+    <w:p>
+      <w:pPr>
+        <w:pStyle w:val="Listeafsnit"/>
+        <w:numPr>
+          <w:ilvl w:val="0"/>
+          <w:numId w:val="2"/>
+        </w:numPr>
+        <w:spacing w:after="0"/>
+      </w:pPr>
+      <w:r>
+        <w:t xml:space="preserve">Systemet får herved en </w:t>
+      </w:r>
+      <w:proofErr w:type="spellStart"/>
+      <w:r>
+        <w:t>tilgænglighed</w:t>
+      </w:r>
+      <w:proofErr w:type="spellEnd"/>
+      <w:r>
+        <w:t xml:space="preserve"> = UPTIME/(UPTIME+</w:t>
+      </w:r>
+      <w:proofErr w:type="gramStart"/>
+      <w:r>
+        <w:t>DOWNTIME)=</w:t>
+      </w:r>
+      <w:proofErr w:type="gramEnd"/>
+      <w:r>
+        <w:t>9</w:t>
+      </w:r>
+      <w:r>
+        <w:t>9,7</w:t>
+      </w:r>
+      <w:r>
+        <w:t xml:space="preserve">% </w:t>
+      </w:r>
+    </w:p>
+    <w:p>
+      <w:pPr>
+        <w:spacing w:after="0"/>
+      </w:pPr>
+    </w:p>
+    <w:p>
+      <w:pPr>
+        <w:spacing w:after="0"/>
+      </w:pPr>
+      <w:r>
+        <w:t xml:space="preserve">Performance </w:t>
+      </w:r>
+    </w:p>
+    <w:p>
+      <w:pPr>
+        <w:pStyle w:val="Listeafsnit"/>
+        <w:numPr>
+          <w:ilvl w:val="0"/>
+          <w:numId w:val="3"/>
+        </w:numPr>
+        <w:spacing w:after="0"/>
+      </w:pPr>
+      <w:r>
+        <w:t>(S) Systemet bør kunne</w:t>
+      </w:r>
+      <w:r>
+        <w:t xml:space="preserve"> gemme data på 5 sekunder +/-10%</w:t>
+      </w:r>
+    </w:p>
+    <w:p>
+      <w:pPr>
+        <w:spacing w:after="0"/>
+      </w:pPr>
+    </w:p>
+    <w:p>
+      <w:pPr>
+        <w:spacing w:after="0"/>
+        <w:rPr>
+          <w:lang w:val="en-US"/>
+        </w:rPr>
+      </w:pPr>
+      <w:r>
+        <w:rPr>
+          <w:lang w:val="en-US"/>
+        </w:rPr>
+        <w:t>Supportability</w:t>
+      </w:r>
+    </w:p>
+    <w:p>
+      <w:pPr>
+        <w:spacing w:after="0"/>
+      </w:pPr>
+    </w:p>
+    <w:p>
+      <w:pPr>
+        <w:pStyle w:val="Listeafsnit"/>
+        <w:numPr>
+          <w:ilvl w:val="0"/>
+          <w:numId w:val="3"/>
+        </w:numPr>
+        <w:spacing w:after="0"/>
+      </w:pPr>
+      <w:r>
+        <w:t>(M) Softwaren er opbygget af trelagsmodellen</w:t>
+      </w:r>
+    </w:p>
+    <w:p>
+      <w:pPr>
+        <w:spacing w:after="0"/>
+      </w:pPr>
     </w:p>
     <w:p/>
     <w:sectPr>
@@ -276,6 +615,119 @@
 <file path=word/numbering.xml><?xml version="1.0" encoding="utf-8"?>
 <w:numbering xmlns:wpc="http://schemas.microsoft.com/office/word/2010/wordprocessingCanvas" xmlns:mc="http://schemas.openxmlformats.org/markup-compatibility/2006" xmlns:o="urn:schemas-microsoft-com:office:office" xmlns:r="http://schemas.openxmlformats.org/officeDocument/2006/relationships" xmlns:m="http://schemas.openxmlformats.org/officeDocument/2006/math" xmlns:v="urn:schemas-microsoft-com:vml" xmlns:wp14="http://schemas.microsoft.com/office/word/2010/wordprocessingDrawing" xmlns:wp="http://schemas.openxmlformats.org/drawingml/2006/wordprocessingDrawing" xmlns:w10="urn:schemas-microsoft-com:office:word" xmlns:w="http://schemas.openxmlformats.org/wordprocessingml/2006/main" xmlns:w14="http://schemas.microsoft.com/office/word/2010/wordml" xmlns:w15="http://schemas.microsoft.com/office/word/2012/wordml" xmlns:wpg="http://schemas.microsoft.com/office/word/2010/wordprocessingGroup" xmlns:wpi="http://schemas.microsoft.com/office/word/2010/wordprocessingInk" xmlns:wne="http://schemas.microsoft.com/office/word/2006/wordml" xmlns:wps="http://schemas.microsoft.com/office/word/2010/wordprocessingShape" mc:Ignorable="w14 w15 wp14">
   <w:abstractNum w:abstractNumId="0" w15:restartNumberingAfterBreak="0">
+    <w:nsid w:val="24B86686"/>
+    <w:multiLevelType w:val="hybridMultilevel"/>
+    <w:tmpl w:val="5CEC6828"/>
+    <w:lvl w:ilvl="0" w:tplc="04060001">
+      <w:start w:val="1"/>
+      <w:numFmt w:val="bullet"/>
+      <w:lvlText w:val=""/>
+      <w:lvlJc w:val="left"/>
+      <w:pPr>
+        <w:ind w:left="720" w:hanging="360"/>
+      </w:pPr>
+      <w:rPr>
+        <w:rFonts w:ascii="Symbol" w:hAnsi="Symbol" w:hint="default"/>
+      </w:rPr>
+    </w:lvl>
+    <w:lvl w:ilvl="1" w:tplc="04060003" w:tentative="1">
+      <w:start w:val="1"/>
+      <w:numFmt w:val="bullet"/>
+      <w:lvlText w:val="o"/>
+      <w:lvlJc w:val="left"/>
+      <w:pPr>
+        <w:ind w:left="1440" w:hanging="360"/>
+      </w:pPr>
+      <w:rPr>
+        <w:rFonts w:ascii="Courier New" w:hAnsi="Courier New" w:cs="Courier New" w:hint="default"/>
+      </w:rPr>
+    </w:lvl>
+    <w:lvl w:ilvl="2" w:tplc="04060005" w:tentative="1">
+      <w:start w:val="1"/>
+      <w:numFmt w:val="bullet"/>
+      <w:lvlText w:val=""/>
+      <w:lvlJc w:val="left"/>
+      <w:pPr>
+        <w:ind w:left="2160" w:hanging="360"/>
+      </w:pPr>
+      <w:rPr>
+        <w:rFonts w:ascii="Wingdings" w:hAnsi="Wingdings" w:hint="default"/>
+      </w:rPr>
+    </w:lvl>
+    <w:lvl w:ilvl="3" w:tplc="04060001" w:tentative="1">
+      <w:start w:val="1"/>
+      <w:numFmt w:val="bullet"/>
+      <w:lvlText w:val=""/>
+      <w:lvlJc w:val="left"/>
+      <w:pPr>
+        <w:ind w:left="2880" w:hanging="360"/>
+      </w:pPr>
+      <w:rPr>
+        <w:rFonts w:ascii="Symbol" w:hAnsi="Symbol" w:hint="default"/>
+      </w:rPr>
+    </w:lvl>
+    <w:lvl w:ilvl="4" w:tplc="04060003" w:tentative="1">
+      <w:start w:val="1"/>
+      <w:numFmt w:val="bullet"/>
+      <w:lvlText w:val="o"/>
+      <w:lvlJc w:val="left"/>
+      <w:pPr>
+        <w:ind w:left="3600" w:hanging="360"/>
+      </w:pPr>
+      <w:rPr>
+        <w:rFonts w:ascii="Courier New" w:hAnsi="Courier New" w:cs="Courier New" w:hint="default"/>
+      </w:rPr>
+    </w:lvl>
+    <w:lvl w:ilvl="5" w:tplc="04060005" w:tentative="1">
+      <w:start w:val="1"/>
+      <w:numFmt w:val="bullet"/>
+      <w:lvlText w:val=""/>
+      <w:lvlJc w:val="left"/>
+      <w:pPr>
+        <w:ind w:left="4320" w:hanging="360"/>
+      </w:pPr>
+      <w:rPr>
+        <w:rFonts w:ascii="Wingdings" w:hAnsi="Wingdings" w:hint="default"/>
+      </w:rPr>
+    </w:lvl>
+    <w:lvl w:ilvl="6" w:tplc="04060001" w:tentative="1">
+      <w:start w:val="1"/>
+      <w:numFmt w:val="bullet"/>
+      <w:lvlText w:val=""/>
+      <w:lvlJc w:val="left"/>
+      <w:pPr>
+        <w:ind w:left="5040" w:hanging="360"/>
+      </w:pPr>
+      <w:rPr>
+        <w:rFonts w:ascii="Symbol" w:hAnsi="Symbol" w:hint="default"/>
+      </w:rPr>
+    </w:lvl>
+    <w:lvl w:ilvl="7" w:tplc="04060003" w:tentative="1">
+      <w:start w:val="1"/>
+      <w:numFmt w:val="bullet"/>
+      <w:lvlText w:val="o"/>
+      <w:lvlJc w:val="left"/>
+      <w:pPr>
+        <w:ind w:left="5760" w:hanging="360"/>
+      </w:pPr>
+      <w:rPr>
+        <w:rFonts w:ascii="Courier New" w:hAnsi="Courier New" w:cs="Courier New" w:hint="default"/>
+      </w:rPr>
+    </w:lvl>
+    <w:lvl w:ilvl="8" w:tplc="04060005" w:tentative="1">
+      <w:start w:val="1"/>
+      <w:numFmt w:val="bullet"/>
+      <w:lvlText w:val=""/>
+      <w:lvlJc w:val="left"/>
+      <w:pPr>
+        <w:ind w:left="6480" w:hanging="360"/>
+      </w:pPr>
+      <w:rPr>
+        <w:rFonts w:ascii="Wingdings" w:hAnsi="Wingdings" w:hint="default"/>
+      </w:rPr>
+    </w:lvl>
+  </w:abstractNum>
+  <w:abstractNum w:abstractNumId="1" w15:restartNumberingAfterBreak="0">
     <w:nsid w:val="2E2B5E31"/>
     <w:multiLevelType w:val="hybridMultilevel"/>
     <w:tmpl w:val="83A00160"/>
@@ -388,8 +840,127 @@
       </w:rPr>
     </w:lvl>
   </w:abstractNum>
+  <w:abstractNum w:abstractNumId="2" w15:restartNumberingAfterBreak="0">
+    <w:nsid w:val="40D27383"/>
+    <w:multiLevelType w:val="hybridMultilevel"/>
+    <w:tmpl w:val="0BF8787E"/>
+    <w:lvl w:ilvl="0" w:tplc="04060001">
+      <w:start w:val="1"/>
+      <w:numFmt w:val="bullet"/>
+      <w:lvlText w:val=""/>
+      <w:lvlJc w:val="left"/>
+      <w:pPr>
+        <w:ind w:left="720" w:hanging="360"/>
+      </w:pPr>
+      <w:rPr>
+        <w:rFonts w:ascii="Symbol" w:hAnsi="Symbol" w:hint="default"/>
+      </w:rPr>
+    </w:lvl>
+    <w:lvl w:ilvl="1" w:tplc="04060003" w:tentative="1">
+      <w:start w:val="1"/>
+      <w:numFmt w:val="bullet"/>
+      <w:lvlText w:val="o"/>
+      <w:lvlJc w:val="left"/>
+      <w:pPr>
+        <w:ind w:left="1440" w:hanging="360"/>
+      </w:pPr>
+      <w:rPr>
+        <w:rFonts w:ascii="Courier New" w:hAnsi="Courier New" w:cs="Courier New" w:hint="default"/>
+      </w:rPr>
+    </w:lvl>
+    <w:lvl w:ilvl="2" w:tplc="04060005" w:tentative="1">
+      <w:start w:val="1"/>
+      <w:numFmt w:val="bullet"/>
+      <w:lvlText w:val=""/>
+      <w:lvlJc w:val="left"/>
+      <w:pPr>
+        <w:ind w:left="2160" w:hanging="360"/>
+      </w:pPr>
+      <w:rPr>
+        <w:rFonts w:ascii="Wingdings" w:hAnsi="Wingdings" w:hint="default"/>
+      </w:rPr>
+    </w:lvl>
+    <w:lvl w:ilvl="3" w:tplc="04060001" w:tentative="1">
+      <w:start w:val="1"/>
+      <w:numFmt w:val="bullet"/>
+      <w:lvlText w:val=""/>
+      <w:lvlJc w:val="left"/>
+      <w:pPr>
+        <w:ind w:left="2880" w:hanging="360"/>
+      </w:pPr>
+      <w:rPr>
+        <w:rFonts w:ascii="Symbol" w:hAnsi="Symbol" w:hint="default"/>
+      </w:rPr>
+    </w:lvl>
+    <w:lvl w:ilvl="4" w:tplc="04060003" w:tentative="1">
+      <w:start w:val="1"/>
+      <w:numFmt w:val="bullet"/>
+      <w:lvlText w:val="o"/>
+      <w:lvlJc w:val="left"/>
+      <w:pPr>
+        <w:ind w:left="3600" w:hanging="360"/>
+      </w:pPr>
+      <w:rPr>
+        <w:rFonts w:ascii="Courier New" w:hAnsi="Courier New" w:cs="Courier New" w:hint="default"/>
+      </w:rPr>
+    </w:lvl>
+    <w:lvl w:ilvl="5" w:tplc="04060005" w:tentative="1">
+      <w:start w:val="1"/>
+      <w:numFmt w:val="bullet"/>
+      <w:lvlText w:val=""/>
+      <w:lvlJc w:val="left"/>
+      <w:pPr>
+        <w:ind w:left="4320" w:hanging="360"/>
+      </w:pPr>
+      <w:rPr>
+        <w:rFonts w:ascii="Wingdings" w:hAnsi="Wingdings" w:hint="default"/>
+      </w:rPr>
+    </w:lvl>
+    <w:lvl w:ilvl="6" w:tplc="04060001" w:tentative="1">
+      <w:start w:val="1"/>
+      <w:numFmt w:val="bullet"/>
+      <w:lvlText w:val=""/>
+      <w:lvlJc w:val="left"/>
+      <w:pPr>
+        <w:ind w:left="5040" w:hanging="360"/>
+      </w:pPr>
+      <w:rPr>
+        <w:rFonts w:ascii="Symbol" w:hAnsi="Symbol" w:hint="default"/>
+      </w:rPr>
+    </w:lvl>
+    <w:lvl w:ilvl="7" w:tplc="04060003" w:tentative="1">
+      <w:start w:val="1"/>
+      <w:numFmt w:val="bullet"/>
+      <w:lvlText w:val="o"/>
+      <w:lvlJc w:val="left"/>
+      <w:pPr>
+        <w:ind w:left="5760" w:hanging="360"/>
+      </w:pPr>
+      <w:rPr>
+        <w:rFonts w:ascii="Courier New" w:hAnsi="Courier New" w:cs="Courier New" w:hint="default"/>
+      </w:rPr>
+    </w:lvl>
+    <w:lvl w:ilvl="8" w:tplc="04060005" w:tentative="1">
+      <w:start w:val="1"/>
+      <w:numFmt w:val="bullet"/>
+      <w:lvlText w:val=""/>
+      <w:lvlJc w:val="left"/>
+      <w:pPr>
+        <w:ind w:left="6480" w:hanging="360"/>
+      </w:pPr>
+      <w:rPr>
+        <w:rFonts w:ascii="Wingdings" w:hAnsi="Wingdings" w:hint="default"/>
+      </w:rPr>
+    </w:lvl>
+  </w:abstractNum>
   <w:num w:numId="1">
+    <w:abstractNumId w:val="1"/>
+  </w:num>
+  <w:num w:numId="2">
     <w:abstractNumId w:val="0"/>
+  </w:num>
+  <w:num w:numId="3">
+    <w:abstractNumId w:val="2"/>
   </w:num>
 </w:numbering>
 </file>

</xml_diff>